<commit_message>
relayout of program doc
</commit_message>
<xml_diff>
--- a/doc/复用文档.docx
+++ b/doc/复用文档.docx
@@ -1280,6 +1280,24 @@
           <w:sz w:val="24"/>
           <w:szCs w:val="24"/>
         </w:rPr>
+        <w:sectPr>
+          <w:headerReference r:id="rId4" w:type="first"/>
+          <w:footerReference r:id="rId6" w:type="first"/>
+          <w:headerReference r:id="rId3" w:type="default"/>
+          <w:footerReference r:id="rId5" w:type="default"/>
+          <w:pgSz w:w="11906" w:h="16838"/>
+          <w:pgMar w:top="1134" w:right="1134" w:bottom="1134" w:left="1134" w:header="709" w:footer="850" w:gutter="0"/>
+          <w:pgNumType w:fmt="decimal" w:start="1"/>
+          <w:cols w:space="720" w:num="1"/>
+          <w:titlePg/>
+        </w:sectPr>
+      </w:pPr>
+    </w:p>
+    <w:p>
+      <w:pPr>
+        <w:rPr>
+          <w:rFonts w:hint="eastAsia"/>
+        </w:rPr>
       </w:pPr>
     </w:p>
     <w:p>
@@ -1309,7 +1327,7 @@
           <w:lang w:val="zh-CN"/>
         </w:rPr>
       </w:pPr>
-      <w:bookmarkStart w:id="0" w:name="_Toc11699"/>
+      <w:bookmarkStart w:id="0" w:name="_Toc30661"/>
       <w:r>
         <w:rPr>
           <w:rFonts w:hint="eastAsia" w:ascii="微软雅黑" w:hAnsi="微软雅黑" w:eastAsia="微软雅黑" w:cs="微软雅黑"/>
@@ -1345,6 +1363,8 @@
           <w:bCs w:val="0"/>
         </w:rPr>
       </w:pPr>
+      <w:bookmarkStart w:id="33" w:name="_GoBack"/>
+      <w:bookmarkEnd w:id="33"/>
     </w:p>
     <w:tbl>
       <w:tblPr>
@@ -1397,12 +1417,12 @@
           <w:tcPr>
             <w:tcW w:w="3210" w:type="dxa"/>
             <w:tcBorders>
-              <w:top w:val="single" w:color="000000" w:sz="2" w:space="0"/>
-              <w:left w:val="single" w:color="000000" w:sz="2" w:space="0"/>
-              <w:bottom w:val="single" w:color="000000" w:sz="2" w:space="0"/>
-              <w:right w:val="single" w:color="000000" w:sz="2" w:space="0"/>
+              <w:top w:val="single" w:color="4F81BD" w:sz="8" w:space="0"/>
+              <w:left w:val="single" w:color="4F81BD" w:sz="8" w:space="0"/>
+              <w:bottom w:val="single" w:color="FFFFFF" w:sz="2" w:space="0"/>
+              <w:right w:val="single" w:color="4F81BD" w:sz="8" w:space="0"/>
             </w:tcBorders>
-            <w:shd w:val="clear" w:color="auto" w:fill="auto"/>
+            <w:shd w:val="clear" w:color="auto" w:fill="4F81BD"/>
             <w:tcMar>
               <w:top w:w="80" w:type="dxa"/>
               <w:left w:w="80" w:type="dxa"/>
@@ -1426,11 +1446,13 @@
               <w:snapToGrid/>
               <w:spacing w:line="240" w:lineRule="auto"/>
               <w:ind w:right="0" w:rightChars="0"/>
+              <w:jc w:val="center"/>
               <w:textAlignment w:val="auto"/>
               <w:rPr>
                 <w:rFonts w:hint="eastAsia" w:ascii="微软雅黑" w:hAnsi="微软雅黑" w:eastAsia="微软雅黑" w:cs="微软雅黑"/>
                 <w:b w:val="0"/>
                 <w:bCs w:val="0"/>
+                <w:color w:val="FFFFFF"/>
                 <w:sz w:val="24"/>
                 <w:szCs w:val="24"/>
               </w:rPr>
@@ -1440,6 +1462,7 @@
                 <w:rFonts w:hint="eastAsia" w:ascii="微软雅黑" w:hAnsi="微软雅黑" w:eastAsia="微软雅黑" w:cs="微软雅黑"/>
                 <w:b w:val="0"/>
                 <w:bCs w:val="0"/>
+                <w:color w:val="FFFFFF"/>
                 <w:sz w:val="24"/>
                 <w:szCs w:val="24"/>
               </w:rPr>
@@ -1451,12 +1474,12 @@
           <w:tcPr>
             <w:tcW w:w="3211" w:type="dxa"/>
             <w:tcBorders>
-              <w:top w:val="single" w:color="000000" w:sz="2" w:space="0"/>
-              <w:left w:val="single" w:color="000000" w:sz="2" w:space="0"/>
-              <w:bottom w:val="single" w:color="000000" w:sz="2" w:space="0"/>
-              <w:right w:val="single" w:color="000000" w:sz="2" w:space="0"/>
+              <w:top w:val="single" w:color="4F81BD" w:sz="8" w:space="0"/>
+              <w:left w:val="single" w:color="4F81BD" w:sz="8" w:space="0"/>
+              <w:bottom w:val="single" w:color="FFFFFF" w:sz="2" w:space="0"/>
+              <w:right w:val="single" w:color="4F81BD" w:sz="8" w:space="0"/>
             </w:tcBorders>
-            <w:shd w:val="clear" w:color="auto" w:fill="auto"/>
+            <w:shd w:val="clear" w:color="auto" w:fill="4F81BD"/>
             <w:tcMar>
               <w:top w:w="80" w:type="dxa"/>
               <w:left w:w="80" w:type="dxa"/>
@@ -1480,11 +1503,13 @@
               <w:snapToGrid/>
               <w:spacing w:line="240" w:lineRule="auto"/>
               <w:ind w:right="0" w:rightChars="0"/>
+              <w:jc w:val="center"/>
               <w:textAlignment w:val="auto"/>
               <w:rPr>
                 <w:rFonts w:hint="eastAsia" w:ascii="微软雅黑" w:hAnsi="微软雅黑" w:eastAsia="微软雅黑" w:cs="微软雅黑"/>
                 <w:b w:val="0"/>
                 <w:bCs w:val="0"/>
+                <w:color w:val="FFFFFF"/>
                 <w:sz w:val="24"/>
                 <w:szCs w:val="24"/>
               </w:rPr>
@@ -1494,6 +1519,7 @@
                 <w:rFonts w:hint="eastAsia" w:ascii="微软雅黑" w:hAnsi="微软雅黑" w:eastAsia="微软雅黑" w:cs="微软雅黑"/>
                 <w:b w:val="0"/>
                 <w:bCs w:val="0"/>
+                <w:color w:val="FFFFFF"/>
                 <w:sz w:val="24"/>
                 <w:szCs w:val="24"/>
               </w:rPr>
@@ -1505,12 +1531,12 @@
           <w:tcPr>
             <w:tcW w:w="3211" w:type="dxa"/>
             <w:tcBorders>
-              <w:top w:val="single" w:color="000000" w:sz="2" w:space="0"/>
-              <w:left w:val="single" w:color="000000" w:sz="2" w:space="0"/>
-              <w:bottom w:val="single" w:color="000000" w:sz="2" w:space="0"/>
-              <w:right w:val="single" w:color="000000" w:sz="2" w:space="0"/>
+              <w:top w:val="single" w:color="4F81BD" w:sz="8" w:space="0"/>
+              <w:left w:val="single" w:color="4F81BD" w:sz="8" w:space="0"/>
+              <w:bottom w:val="single" w:color="FFFFFF" w:sz="2" w:space="0"/>
+              <w:right w:val="single" w:color="4F81BD" w:sz="8" w:space="0"/>
             </w:tcBorders>
-            <w:shd w:val="clear" w:color="auto" w:fill="auto"/>
+            <w:shd w:val="clear" w:color="auto" w:fill="4F81BD"/>
             <w:tcMar>
               <w:top w:w="80" w:type="dxa"/>
               <w:left w:w="80" w:type="dxa"/>
@@ -1534,11 +1560,13 @@
               <w:snapToGrid/>
               <w:spacing w:line="240" w:lineRule="auto"/>
               <w:ind w:right="0" w:rightChars="0"/>
+              <w:jc w:val="center"/>
               <w:textAlignment w:val="auto"/>
               <w:rPr>
                 <w:rFonts w:hint="eastAsia" w:ascii="微软雅黑" w:hAnsi="微软雅黑" w:eastAsia="微软雅黑" w:cs="微软雅黑"/>
                 <w:b w:val="0"/>
                 <w:bCs w:val="0"/>
+                <w:color w:val="FFFFFF"/>
                 <w:sz w:val="24"/>
                 <w:szCs w:val="24"/>
               </w:rPr>
@@ -1548,6 +1576,7 @@
                 <w:rFonts w:hint="eastAsia" w:ascii="微软雅黑" w:hAnsi="微软雅黑" w:eastAsia="微软雅黑" w:cs="微软雅黑"/>
                 <w:b w:val="0"/>
                 <w:bCs w:val="0"/>
+                <w:color w:val="FFFFFF"/>
                 <w:sz w:val="24"/>
                 <w:szCs w:val="24"/>
               </w:rPr>
@@ -1581,12 +1610,12 @@
           <w:tcPr>
             <w:tcW w:w="3210" w:type="dxa"/>
             <w:tcBorders>
-              <w:top w:val="single" w:color="000000" w:sz="2" w:space="0"/>
-              <w:left w:val="single" w:color="000000" w:sz="2" w:space="0"/>
-              <w:bottom w:val="single" w:color="000000" w:sz="2" w:space="0"/>
-              <w:right w:val="single" w:color="000000" w:sz="2" w:space="0"/>
+              <w:top w:val="single" w:color="FFFFFF" w:sz="2" w:space="0"/>
+              <w:left w:val="single" w:color="4F81BD" w:sz="8" w:space="0"/>
+              <w:bottom w:val="single" w:color="4F81BD" w:sz="8" w:space="0"/>
+              <w:right w:val="single" w:color="4F81BD" w:sz="8" w:space="0"/>
             </w:tcBorders>
-            <w:shd w:val="clear" w:color="auto" w:fill="EEEEEE"/>
+            <w:shd w:val="clear" w:color="auto" w:fill="B8CCE4"/>
             <w:tcMar>
               <w:top w:w="80" w:type="dxa"/>
               <w:left w:w="80" w:type="dxa"/>
@@ -1636,12 +1665,12 @@
           <w:tcPr>
             <w:tcW w:w="3211" w:type="dxa"/>
             <w:tcBorders>
-              <w:top w:val="single" w:color="000000" w:sz="2" w:space="0"/>
-              <w:left w:val="single" w:color="000000" w:sz="2" w:space="0"/>
-              <w:bottom w:val="single" w:color="000000" w:sz="2" w:space="0"/>
-              <w:right w:val="single" w:color="000000" w:sz="2" w:space="0"/>
+              <w:top w:val="single" w:color="FFFFFF" w:sz="2" w:space="0"/>
+              <w:left w:val="single" w:color="4F81BD" w:sz="8" w:space="0"/>
+              <w:bottom w:val="single" w:color="4F81BD" w:sz="8" w:space="0"/>
+              <w:right w:val="single" w:color="4F81BD" w:sz="8" w:space="0"/>
             </w:tcBorders>
-            <w:shd w:val="clear" w:color="auto" w:fill="EEEEEE"/>
+            <w:shd w:val="clear" w:color="auto" w:fill="B8CCE4"/>
             <w:tcMar>
               <w:top w:w="80" w:type="dxa"/>
               <w:left w:w="80" w:type="dxa"/>
@@ -1690,12 +1719,12 @@
           <w:tcPr>
             <w:tcW w:w="3211" w:type="dxa"/>
             <w:tcBorders>
-              <w:top w:val="single" w:color="000000" w:sz="2" w:space="0"/>
-              <w:left w:val="single" w:color="000000" w:sz="2" w:space="0"/>
-              <w:bottom w:val="single" w:color="000000" w:sz="2" w:space="0"/>
-              <w:right w:val="single" w:color="000000" w:sz="2" w:space="0"/>
+              <w:top w:val="single" w:color="FFFFFF" w:sz="2" w:space="0"/>
+              <w:left w:val="single" w:color="4F81BD" w:sz="8" w:space="0"/>
+              <w:bottom w:val="single" w:color="4F81BD" w:sz="8" w:space="0"/>
+              <w:right w:val="single" w:color="4F81BD" w:sz="8" w:space="0"/>
             </w:tcBorders>
-            <w:shd w:val="clear" w:color="auto" w:fill="EEEEEE"/>
+            <w:shd w:val="clear" w:color="auto" w:fill="B8CCE4"/>
             <w:tcMar>
               <w:top w:w="80" w:type="dxa"/>
               <w:left w:w="80" w:type="dxa"/>
@@ -1766,12 +1795,12 @@
           <w:tcPr>
             <w:tcW w:w="3210" w:type="dxa"/>
             <w:tcBorders>
-              <w:top w:val="single" w:color="000000" w:sz="2" w:space="0"/>
-              <w:left w:val="single" w:color="000000" w:sz="2" w:space="0"/>
-              <w:bottom w:val="single" w:color="000000" w:sz="2" w:space="0"/>
-              <w:right w:val="single" w:color="000000" w:sz="2" w:space="0"/>
+              <w:top w:val="single" w:color="4F81BD" w:sz="8" w:space="0"/>
+              <w:left w:val="single" w:color="4F81BD" w:sz="8" w:space="0"/>
+              <w:bottom w:val="single" w:color="4F81BD" w:sz="8" w:space="0"/>
+              <w:right w:val="single" w:color="4F81BD" w:sz="8" w:space="0"/>
             </w:tcBorders>
-            <w:shd w:val="clear" w:color="auto" w:fill="auto"/>
+            <w:shd w:val="clear" w:color="auto" w:fill="FFFFFF"/>
             <w:tcMar>
               <w:top w:w="80" w:type="dxa"/>
               <w:left w:w="80" w:type="dxa"/>
@@ -1821,12 +1850,12 @@
           <w:tcPr>
             <w:tcW w:w="3211" w:type="dxa"/>
             <w:tcBorders>
-              <w:top w:val="single" w:color="000000" w:sz="2" w:space="0"/>
-              <w:left w:val="single" w:color="000000" w:sz="2" w:space="0"/>
-              <w:bottom w:val="single" w:color="000000" w:sz="2" w:space="0"/>
-              <w:right w:val="single" w:color="000000" w:sz="2" w:space="0"/>
+              <w:top w:val="single" w:color="4F81BD" w:sz="8" w:space="0"/>
+              <w:left w:val="single" w:color="4F81BD" w:sz="8" w:space="0"/>
+              <w:bottom w:val="single" w:color="4F81BD" w:sz="8" w:space="0"/>
+              <w:right w:val="single" w:color="4F81BD" w:sz="8" w:space="0"/>
             </w:tcBorders>
-            <w:shd w:val="clear" w:color="auto" w:fill="auto"/>
+            <w:shd w:val="clear" w:color="auto" w:fill="FFFFFF"/>
             <w:tcMar>
               <w:top w:w="80" w:type="dxa"/>
               <w:left w:w="80" w:type="dxa"/>
@@ -1876,12 +1905,12 @@
           <w:tcPr>
             <w:tcW w:w="3211" w:type="dxa"/>
             <w:tcBorders>
-              <w:top w:val="single" w:color="000000" w:sz="2" w:space="0"/>
-              <w:left w:val="single" w:color="000000" w:sz="2" w:space="0"/>
-              <w:bottom w:val="single" w:color="000000" w:sz="2" w:space="0"/>
-              <w:right w:val="single" w:color="000000" w:sz="2" w:space="0"/>
+              <w:top w:val="single" w:color="4F81BD" w:sz="8" w:space="0"/>
+              <w:left w:val="single" w:color="4F81BD" w:sz="8" w:space="0"/>
+              <w:bottom w:val="single" w:color="4F81BD" w:sz="8" w:space="0"/>
+              <w:right w:val="single" w:color="4F81BD" w:sz="8" w:space="0"/>
             </w:tcBorders>
-            <w:shd w:val="clear" w:color="auto" w:fill="auto"/>
+            <w:shd w:val="clear" w:color="auto" w:fill="FFFFFF"/>
             <w:tcMar>
               <w:top w:w="80" w:type="dxa"/>
               <w:left w:w="80" w:type="dxa"/>
@@ -1953,12 +1982,12 @@
           <w:tcPr>
             <w:tcW w:w="3210" w:type="dxa"/>
             <w:tcBorders>
-              <w:top w:val="single" w:color="000000" w:sz="2" w:space="0"/>
-              <w:left w:val="single" w:color="000000" w:sz="2" w:space="0"/>
-              <w:bottom w:val="single" w:color="000000" w:sz="2" w:space="0"/>
-              <w:right w:val="single" w:color="000000" w:sz="2" w:space="0"/>
+              <w:top w:val="single" w:color="4F81BD" w:sz="8" w:space="0"/>
+              <w:left w:val="single" w:color="4F81BD" w:sz="8" w:space="0"/>
+              <w:bottom w:val="single" w:color="4F81BD" w:sz="8" w:space="0"/>
+              <w:right w:val="single" w:color="4F81BD" w:sz="8" w:space="0"/>
             </w:tcBorders>
-            <w:shd w:val="clear" w:color="auto" w:fill="EEEEEE"/>
+            <w:shd w:val="clear" w:color="auto" w:fill="B8CCE4"/>
             <w:tcMar>
               <w:top w:w="80" w:type="dxa"/>
               <w:left w:w="80" w:type="dxa"/>
@@ -2007,12 +2036,12 @@
           <w:tcPr>
             <w:tcW w:w="3211" w:type="dxa"/>
             <w:tcBorders>
-              <w:top w:val="single" w:color="000000" w:sz="2" w:space="0"/>
-              <w:left w:val="single" w:color="000000" w:sz="2" w:space="0"/>
-              <w:bottom w:val="single" w:color="000000" w:sz="2" w:space="0"/>
-              <w:right w:val="single" w:color="000000" w:sz="2" w:space="0"/>
+              <w:top w:val="single" w:color="4F81BD" w:sz="8" w:space="0"/>
+              <w:left w:val="single" w:color="4F81BD" w:sz="8" w:space="0"/>
+              <w:bottom w:val="single" w:color="4F81BD" w:sz="8" w:space="0"/>
+              <w:right w:val="single" w:color="4F81BD" w:sz="8" w:space="0"/>
             </w:tcBorders>
-            <w:shd w:val="clear" w:color="auto" w:fill="EEEEEE"/>
+            <w:shd w:val="clear" w:color="auto" w:fill="B8CCE4"/>
             <w:tcMar>
               <w:top w:w="80" w:type="dxa"/>
               <w:left w:w="80" w:type="dxa"/>
@@ -2062,12 +2091,12 @@
           <w:tcPr>
             <w:tcW w:w="3211" w:type="dxa"/>
             <w:tcBorders>
-              <w:top w:val="single" w:color="000000" w:sz="2" w:space="0"/>
-              <w:left w:val="single" w:color="000000" w:sz="2" w:space="0"/>
-              <w:bottom w:val="single" w:color="000000" w:sz="2" w:space="0"/>
-              <w:right w:val="single" w:color="000000" w:sz="2" w:space="0"/>
+              <w:top w:val="single" w:color="4F81BD" w:sz="8" w:space="0"/>
+              <w:left w:val="single" w:color="4F81BD" w:sz="8" w:space="0"/>
+              <w:bottom w:val="single" w:color="4F81BD" w:sz="8" w:space="0"/>
+              <w:right w:val="single" w:color="4F81BD" w:sz="8" w:space="0"/>
             </w:tcBorders>
-            <w:shd w:val="clear" w:color="auto" w:fill="EEEEEE"/>
+            <w:shd w:val="clear" w:color="auto" w:fill="B8CCE4"/>
             <w:tcMar>
               <w:top w:w="80" w:type="dxa"/>
               <w:left w:w="80" w:type="dxa"/>
@@ -2139,12 +2168,12 @@
           <w:tcPr>
             <w:tcW w:w="3210" w:type="dxa"/>
             <w:tcBorders>
-              <w:top w:val="single" w:color="000000" w:sz="2" w:space="0"/>
-              <w:left w:val="single" w:color="000000" w:sz="2" w:space="0"/>
-              <w:bottom w:val="single" w:color="000000" w:sz="2" w:space="0"/>
-              <w:right w:val="single" w:color="000000" w:sz="2" w:space="0"/>
+              <w:top w:val="single" w:color="4F81BD" w:sz="8" w:space="0"/>
+              <w:left w:val="single" w:color="4F81BD" w:sz="8" w:space="0"/>
+              <w:bottom w:val="single" w:color="4F81BD" w:sz="8" w:space="0"/>
+              <w:right w:val="single" w:color="4F81BD" w:sz="8" w:space="0"/>
             </w:tcBorders>
-            <w:shd w:val="clear" w:color="auto" w:fill="auto"/>
+            <w:shd w:val="clear" w:color="auto" w:fill="FFFFFF"/>
             <w:tcMar>
               <w:top w:w="80" w:type="dxa"/>
               <w:left w:w="80" w:type="dxa"/>
@@ -2182,12 +2211,12 @@
           <w:tcPr>
             <w:tcW w:w="3211" w:type="dxa"/>
             <w:tcBorders>
-              <w:top w:val="single" w:color="000000" w:sz="2" w:space="0"/>
-              <w:left w:val="single" w:color="000000" w:sz="2" w:space="0"/>
-              <w:bottom w:val="single" w:color="000000" w:sz="2" w:space="0"/>
-              <w:right w:val="single" w:color="000000" w:sz="2" w:space="0"/>
+              <w:top w:val="single" w:color="4F81BD" w:sz="8" w:space="0"/>
+              <w:left w:val="single" w:color="4F81BD" w:sz="8" w:space="0"/>
+              <w:bottom w:val="single" w:color="4F81BD" w:sz="8" w:space="0"/>
+              <w:right w:val="single" w:color="4F81BD" w:sz="8" w:space="0"/>
             </w:tcBorders>
-            <w:shd w:val="clear" w:color="auto" w:fill="auto"/>
+            <w:shd w:val="clear" w:color="auto" w:fill="FFFFFF"/>
             <w:tcMar>
               <w:top w:w="80" w:type="dxa"/>
               <w:left w:w="80" w:type="dxa"/>
@@ -2225,12 +2254,12 @@
           <w:tcPr>
             <w:tcW w:w="3211" w:type="dxa"/>
             <w:tcBorders>
-              <w:top w:val="single" w:color="000000" w:sz="2" w:space="0"/>
-              <w:left w:val="single" w:color="000000" w:sz="2" w:space="0"/>
-              <w:bottom w:val="single" w:color="000000" w:sz="2" w:space="0"/>
-              <w:right w:val="single" w:color="000000" w:sz="2" w:space="0"/>
+              <w:top w:val="single" w:color="4F81BD" w:sz="8" w:space="0"/>
+              <w:left w:val="single" w:color="4F81BD" w:sz="8" w:space="0"/>
+              <w:bottom w:val="single" w:color="4F81BD" w:sz="8" w:space="0"/>
+              <w:right w:val="single" w:color="4F81BD" w:sz="8" w:space="0"/>
             </w:tcBorders>
-            <w:shd w:val="clear" w:color="auto" w:fill="auto"/>
+            <w:shd w:val="clear" w:color="auto" w:fill="FFFFFF"/>
             <w:tcMar>
               <w:top w:w="80" w:type="dxa"/>
               <w:left w:w="80" w:type="dxa"/>
@@ -2865,14 +2894,13 @@
           <w:szCs w:val="24"/>
         </w:rPr>
         <w:sectPr>
-          <w:headerReference r:id="rId4" w:type="first"/>
-          <w:footerReference r:id="rId6" w:type="first"/>
-          <w:headerReference r:id="rId3" w:type="default"/>
-          <w:footerReference r:id="rId5" w:type="default"/>
+          <w:footerReference r:id="rId8" w:type="first"/>
+          <w:footerReference r:id="rId7" w:type="default"/>
           <w:pgSz w:w="11906" w:h="16838"/>
           <w:pgMar w:top="1134" w:right="1134" w:bottom="1134" w:left="1134" w:header="709" w:footer="850" w:gutter="0"/>
           <w:pgNumType w:fmt="decimal" w:start="1"/>
           <w:cols w:space="720" w:num="1"/>
+          <w:titlePg/>
         </w:sectPr>
       </w:pPr>
     </w:p>
@@ -2937,7 +2965,7 @@
           <w:szCs w:val="24"/>
           <w:lang w:val="en-US" w:eastAsia="zh-CN" w:bidi="ar-SA"/>
         </w:rPr>
-        <w:instrText xml:space="preserve"> HYPERLINK \l _Toc11699 </w:instrText>
+        <w:instrText xml:space="preserve"> HYPERLINK \l _Toc30661 </w:instrText>
       </w:r>
       <w:r>
         <w:rPr>
@@ -2984,7 +3012,7 @@
           <w:szCs w:val="22"/>
           <w:lang w:val="en-US" w:eastAsia="zh-CN" w:bidi="ar-SA"/>
         </w:rPr>
-        <w:instrText xml:space="preserve"> PAGEREF _Toc11699 </w:instrText>
+        <w:instrText xml:space="preserve"> PAGEREF _Toc30661 </w:instrText>
       </w:r>
       <w:r>
         <w:rPr>
@@ -3002,7 +3030,7 @@
           <w:szCs w:val="22"/>
           <w:lang w:val="en-US" w:eastAsia="zh-CN" w:bidi="ar-SA"/>
         </w:rPr>
-        <w:t>2</w:t>
+        <w:t>1</w:t>
       </w:r>
       <w:r>
         <w:rPr>
@@ -3055,7 +3083,7 @@
           <w:szCs w:val="24"/>
           <w:lang w:val="en-US" w:eastAsia="zh-CN" w:bidi="ar-SA"/>
         </w:rPr>
-        <w:instrText xml:space="preserve"> HYPERLINK \l _Toc7028 </w:instrText>
+        <w:instrText xml:space="preserve"> HYPERLINK \l _Toc22862 </w:instrText>
       </w:r>
       <w:r>
         <w:rPr>
@@ -3112,7 +3140,7 @@
           <w:szCs w:val="22"/>
           <w:lang w:val="en-US" w:eastAsia="zh-CN" w:bidi="ar-SA"/>
         </w:rPr>
-        <w:instrText xml:space="preserve"> PAGEREF _Toc7028 </w:instrText>
+        <w:instrText xml:space="preserve"> PAGEREF _Toc22862 </w:instrText>
       </w:r>
       <w:r>
         <w:rPr>
@@ -3130,7 +3158,7 @@
           <w:szCs w:val="22"/>
           <w:lang w:val="en-US" w:eastAsia="zh-CN" w:bidi="ar-SA"/>
         </w:rPr>
-        <w:t>4</w:t>
+        <w:t>1</w:t>
       </w:r>
       <w:r>
         <w:rPr>
@@ -3183,7 +3211,7 @@
           <w:szCs w:val="24"/>
           <w:lang w:val="en-US" w:eastAsia="zh-CN" w:bidi="ar-SA"/>
         </w:rPr>
-        <w:instrText xml:space="preserve"> HYPERLINK \l _Toc12439 </w:instrText>
+        <w:instrText xml:space="preserve"> HYPERLINK \l _Toc27320 </w:instrText>
       </w:r>
       <w:r>
         <w:rPr>
@@ -3240,7 +3268,7 @@
           <w:szCs w:val="22"/>
           <w:lang w:val="en-US" w:eastAsia="zh-CN" w:bidi="ar-SA"/>
         </w:rPr>
-        <w:instrText xml:space="preserve"> PAGEREF _Toc12439 </w:instrText>
+        <w:instrText xml:space="preserve"> PAGEREF _Toc27320 </w:instrText>
       </w:r>
       <w:r>
         <w:rPr>
@@ -3258,7 +3286,7 @@
           <w:szCs w:val="22"/>
           <w:lang w:val="en-US" w:eastAsia="zh-CN" w:bidi="ar-SA"/>
         </w:rPr>
-        <w:t>4</w:t>
+        <w:t>1</w:t>
       </w:r>
       <w:r>
         <w:rPr>
@@ -3311,7 +3339,7 @@
           <w:szCs w:val="24"/>
           <w:lang w:val="en-US" w:eastAsia="zh-CN" w:bidi="ar-SA"/>
         </w:rPr>
-        <w:instrText xml:space="preserve"> HYPERLINK \l _Toc14821 </w:instrText>
+        <w:instrText xml:space="preserve"> HYPERLINK \l _Toc22745 </w:instrText>
       </w:r>
       <w:r>
         <w:rPr>
@@ -3358,7 +3386,7 @@
           <w:szCs w:val="22"/>
           <w:lang w:val="en-US" w:eastAsia="zh-CN" w:bidi="ar-SA"/>
         </w:rPr>
-        <w:instrText xml:space="preserve"> PAGEREF _Toc14821 </w:instrText>
+        <w:instrText xml:space="preserve"> PAGEREF _Toc22745 </w:instrText>
       </w:r>
       <w:r>
         <w:rPr>
@@ -3376,7 +3404,7 @@
           <w:szCs w:val="22"/>
           <w:lang w:val="en-US" w:eastAsia="zh-CN" w:bidi="ar-SA"/>
         </w:rPr>
-        <w:t>4</w:t>
+        <w:t>1</w:t>
       </w:r>
       <w:r>
         <w:rPr>
@@ -3429,7 +3457,7 @@
           <w:szCs w:val="24"/>
           <w:lang w:val="en-US" w:eastAsia="zh-CN" w:bidi="ar-SA"/>
         </w:rPr>
-        <w:instrText xml:space="preserve"> HYPERLINK \l _Toc22535 </w:instrText>
+        <w:instrText xml:space="preserve"> HYPERLINK \l _Toc6670 </w:instrText>
       </w:r>
       <w:r>
         <w:rPr>
@@ -3486,7 +3514,7 @@
           <w:szCs w:val="22"/>
           <w:lang w:val="en-US" w:eastAsia="zh-CN" w:bidi="ar-SA"/>
         </w:rPr>
-        <w:instrText xml:space="preserve"> PAGEREF _Toc22535 </w:instrText>
+        <w:instrText xml:space="preserve"> PAGEREF _Toc6670 </w:instrText>
       </w:r>
       <w:r>
         <w:rPr>
@@ -3504,7 +3532,7 @@
           <w:szCs w:val="22"/>
           <w:lang w:val="en-US" w:eastAsia="zh-CN" w:bidi="ar-SA"/>
         </w:rPr>
-        <w:t>4</w:t>
+        <w:t>1</w:t>
       </w:r>
       <w:r>
         <w:rPr>
@@ -3557,7 +3585,7 @@
           <w:szCs w:val="24"/>
           <w:lang w:val="en-US" w:eastAsia="zh-CN" w:bidi="ar-SA"/>
         </w:rPr>
-        <w:instrText xml:space="preserve"> HYPERLINK \l _Toc21235 </w:instrText>
+        <w:instrText xml:space="preserve"> HYPERLINK \l _Toc7058 </w:instrText>
       </w:r>
       <w:r>
         <w:rPr>
@@ -3614,7 +3642,7 @@
           <w:szCs w:val="22"/>
           <w:lang w:val="en-US" w:eastAsia="zh-CN" w:bidi="ar-SA"/>
         </w:rPr>
-        <w:instrText xml:space="preserve"> PAGEREF _Toc21235 </w:instrText>
+        <w:instrText xml:space="preserve"> PAGEREF _Toc7058 </w:instrText>
       </w:r>
       <w:r>
         <w:rPr>
@@ -3632,7 +3660,7 @@
           <w:szCs w:val="22"/>
           <w:lang w:val="en-US" w:eastAsia="zh-CN" w:bidi="ar-SA"/>
         </w:rPr>
-        <w:t>4</w:t>
+        <w:t>1</w:t>
       </w:r>
       <w:r>
         <w:rPr>
@@ -3685,7 +3713,7 @@
           <w:szCs w:val="24"/>
           <w:lang w:val="en-US" w:eastAsia="zh-CN" w:bidi="ar-SA"/>
         </w:rPr>
-        <w:instrText xml:space="preserve"> HYPERLINK \l _Toc6122 </w:instrText>
+        <w:instrText xml:space="preserve"> HYPERLINK \l _Toc20426 </w:instrText>
       </w:r>
       <w:r>
         <w:rPr>
@@ -3742,7 +3770,7 @@
           <w:szCs w:val="22"/>
           <w:lang w:val="en-US" w:eastAsia="zh-CN" w:bidi="ar-SA"/>
         </w:rPr>
-        <w:instrText xml:space="preserve"> PAGEREF _Toc6122 </w:instrText>
+        <w:instrText xml:space="preserve"> PAGEREF _Toc20426 </w:instrText>
       </w:r>
       <w:r>
         <w:rPr>
@@ -3760,7 +3788,7 @@
           <w:szCs w:val="22"/>
           <w:lang w:val="en-US" w:eastAsia="zh-CN" w:bidi="ar-SA"/>
         </w:rPr>
-        <w:t>4</w:t>
+        <w:t>1</w:t>
       </w:r>
       <w:r>
         <w:rPr>
@@ -3813,7 +3841,7 @@
           <w:szCs w:val="24"/>
           <w:lang w:val="en-US" w:eastAsia="zh-CN" w:bidi="ar-SA"/>
         </w:rPr>
-        <w:instrText xml:space="preserve"> HYPERLINK \l _Toc18115 </w:instrText>
+        <w:instrText xml:space="preserve"> HYPERLINK \l _Toc12361 </w:instrText>
       </w:r>
       <w:r>
         <w:rPr>
@@ -3870,7 +3898,7 @@
           <w:szCs w:val="22"/>
           <w:lang w:val="en-US" w:eastAsia="zh-CN" w:bidi="ar-SA"/>
         </w:rPr>
-        <w:instrText xml:space="preserve"> PAGEREF _Toc18115 </w:instrText>
+        <w:instrText xml:space="preserve"> PAGEREF _Toc12361 </w:instrText>
       </w:r>
       <w:r>
         <w:rPr>
@@ -3888,7 +3916,7 @@
           <w:szCs w:val="22"/>
           <w:lang w:val="en-US" w:eastAsia="zh-CN" w:bidi="ar-SA"/>
         </w:rPr>
-        <w:t>4</w:t>
+        <w:t>1</w:t>
       </w:r>
       <w:r>
         <w:rPr>
@@ -3941,7 +3969,7 @@
           <w:szCs w:val="24"/>
           <w:lang w:val="en-US" w:eastAsia="zh-CN" w:bidi="ar-SA"/>
         </w:rPr>
-        <w:instrText xml:space="preserve"> HYPERLINK \l _Toc9259 </w:instrText>
+        <w:instrText xml:space="preserve"> HYPERLINK \l _Toc24840 </w:instrText>
       </w:r>
       <w:r>
         <w:rPr>
@@ -3998,7 +4026,7 @@
           <w:szCs w:val="22"/>
           <w:lang w:val="en-US" w:eastAsia="zh-CN" w:bidi="ar-SA"/>
         </w:rPr>
-        <w:instrText xml:space="preserve"> PAGEREF _Toc9259 </w:instrText>
+        <w:instrText xml:space="preserve"> PAGEREF _Toc24840 </w:instrText>
       </w:r>
       <w:r>
         <w:rPr>
@@ -4016,7 +4044,7 @@
           <w:szCs w:val="22"/>
           <w:lang w:val="en-US" w:eastAsia="zh-CN" w:bidi="ar-SA"/>
         </w:rPr>
-        <w:t>5</w:t>
+        <w:t>2</w:t>
       </w:r>
       <w:r>
         <w:rPr>
@@ -4069,7 +4097,7 @@
           <w:szCs w:val="24"/>
           <w:lang w:val="en-US" w:eastAsia="zh-CN" w:bidi="ar-SA"/>
         </w:rPr>
-        <w:instrText xml:space="preserve"> HYPERLINK \l _Toc25737 </w:instrText>
+        <w:instrText xml:space="preserve"> HYPERLINK \l _Toc15111 </w:instrText>
       </w:r>
       <w:r>
         <w:rPr>
@@ -4126,7 +4154,7 @@
           <w:szCs w:val="22"/>
           <w:lang w:val="en-US" w:eastAsia="zh-CN" w:bidi="ar-SA"/>
         </w:rPr>
-        <w:instrText xml:space="preserve"> PAGEREF _Toc25737 </w:instrText>
+        <w:instrText xml:space="preserve"> PAGEREF _Toc15111 </w:instrText>
       </w:r>
       <w:r>
         <w:rPr>
@@ -4144,7 +4172,7 @@
           <w:szCs w:val="22"/>
           <w:lang w:val="en-US" w:eastAsia="zh-CN" w:bidi="ar-SA"/>
         </w:rPr>
-        <w:t>5</w:t>
+        <w:t>2</w:t>
       </w:r>
       <w:r>
         <w:rPr>
@@ -4197,7 +4225,7 @@
           <w:szCs w:val="24"/>
           <w:lang w:val="en-US" w:eastAsia="zh-CN" w:bidi="ar-SA"/>
         </w:rPr>
-        <w:instrText xml:space="preserve"> HYPERLINK \l _Toc5721 </w:instrText>
+        <w:instrText xml:space="preserve"> HYPERLINK \l _Toc32645 </w:instrText>
       </w:r>
       <w:r>
         <w:rPr>
@@ -4244,7 +4272,7 @@
           <w:szCs w:val="22"/>
           <w:lang w:val="en-US" w:eastAsia="zh-CN" w:bidi="ar-SA"/>
         </w:rPr>
-        <w:instrText xml:space="preserve"> PAGEREF _Toc5721 </w:instrText>
+        <w:instrText xml:space="preserve"> PAGEREF _Toc32645 </w:instrText>
       </w:r>
       <w:r>
         <w:rPr>
@@ -4262,7 +4290,7 @@
           <w:szCs w:val="22"/>
           <w:lang w:val="en-US" w:eastAsia="zh-CN" w:bidi="ar-SA"/>
         </w:rPr>
-        <w:t>5</w:t>
+        <w:t>2</w:t>
       </w:r>
       <w:r>
         <w:rPr>
@@ -4315,7 +4343,7 @@
           <w:szCs w:val="24"/>
           <w:lang w:val="en-US" w:eastAsia="zh-CN" w:bidi="ar-SA"/>
         </w:rPr>
-        <w:instrText xml:space="preserve"> HYPERLINK \l _Toc29212 </w:instrText>
+        <w:instrText xml:space="preserve"> HYPERLINK \l _Toc13576 </w:instrText>
       </w:r>
       <w:r>
         <w:rPr>
@@ -4362,7 +4390,7 @@
           <w:szCs w:val="22"/>
           <w:lang w:val="en-US" w:eastAsia="zh-CN" w:bidi="ar-SA"/>
         </w:rPr>
-        <w:instrText xml:space="preserve"> PAGEREF _Toc29212 </w:instrText>
+        <w:instrText xml:space="preserve"> PAGEREF _Toc13576 </w:instrText>
       </w:r>
       <w:r>
         <w:rPr>
@@ -4380,7 +4408,7 @@
           <w:szCs w:val="22"/>
           <w:lang w:val="en-US" w:eastAsia="zh-CN" w:bidi="ar-SA"/>
         </w:rPr>
-        <w:t>5</w:t>
+        <w:t>2</w:t>
       </w:r>
       <w:r>
         <w:rPr>
@@ -4433,7 +4461,7 @@
           <w:szCs w:val="24"/>
           <w:lang w:val="en-US" w:eastAsia="zh-CN" w:bidi="ar-SA"/>
         </w:rPr>
-        <w:instrText xml:space="preserve"> HYPERLINK \l _Toc28013 </w:instrText>
+        <w:instrText xml:space="preserve"> HYPERLINK \l _Toc23610 </w:instrText>
       </w:r>
       <w:r>
         <w:rPr>
@@ -4480,7 +4508,7 @@
           <w:szCs w:val="22"/>
           <w:lang w:val="en-US" w:eastAsia="zh-CN" w:bidi="ar-SA"/>
         </w:rPr>
-        <w:instrText xml:space="preserve"> PAGEREF _Toc28013 </w:instrText>
+        <w:instrText xml:space="preserve"> PAGEREF _Toc23610 </w:instrText>
       </w:r>
       <w:r>
         <w:rPr>
@@ -4498,7 +4526,7 @@
           <w:szCs w:val="22"/>
           <w:lang w:val="en-US" w:eastAsia="zh-CN" w:bidi="ar-SA"/>
         </w:rPr>
-        <w:t>5</w:t>
+        <w:t>2</w:t>
       </w:r>
       <w:r>
         <w:rPr>
@@ -4551,7 +4579,7 @@
           <w:szCs w:val="24"/>
           <w:lang w:val="en-US" w:eastAsia="zh-CN" w:bidi="ar-SA"/>
         </w:rPr>
-        <w:instrText xml:space="preserve"> HYPERLINK \l _Toc26915 </w:instrText>
+        <w:instrText xml:space="preserve"> HYPERLINK \l _Toc23907 </w:instrText>
       </w:r>
       <w:r>
         <w:rPr>
@@ -4598,7 +4626,7 @@
           <w:szCs w:val="22"/>
           <w:lang w:val="en-US" w:eastAsia="zh-CN" w:bidi="ar-SA"/>
         </w:rPr>
-        <w:instrText xml:space="preserve"> PAGEREF _Toc26915 </w:instrText>
+        <w:instrText xml:space="preserve"> PAGEREF _Toc23907 </w:instrText>
       </w:r>
       <w:r>
         <w:rPr>
@@ -4616,7 +4644,7 @@
           <w:szCs w:val="22"/>
           <w:lang w:val="en-US" w:eastAsia="zh-CN" w:bidi="ar-SA"/>
         </w:rPr>
-        <w:t>5</w:t>
+        <w:t>2</w:t>
       </w:r>
       <w:r>
         <w:rPr>
@@ -4669,7 +4697,7 @@
           <w:szCs w:val="24"/>
           <w:lang w:val="en-US" w:eastAsia="zh-CN" w:bidi="ar-SA"/>
         </w:rPr>
-        <w:instrText xml:space="preserve"> HYPERLINK \l _Toc8374 </w:instrText>
+        <w:instrText xml:space="preserve"> HYPERLINK \l _Toc19416 </w:instrText>
       </w:r>
       <w:r>
         <w:rPr>
@@ -4726,7 +4754,7 @@
           <w:szCs w:val="22"/>
           <w:lang w:val="en-US" w:eastAsia="zh-CN" w:bidi="ar-SA"/>
         </w:rPr>
-        <w:instrText xml:space="preserve"> PAGEREF _Toc8374 </w:instrText>
+        <w:instrText xml:space="preserve"> PAGEREF _Toc19416 </w:instrText>
       </w:r>
       <w:r>
         <w:rPr>
@@ -4744,7 +4772,7 @@
           <w:szCs w:val="22"/>
           <w:lang w:val="en-US" w:eastAsia="zh-CN" w:bidi="ar-SA"/>
         </w:rPr>
-        <w:t>6</w:t>
+        <w:t>3</w:t>
       </w:r>
       <w:r>
         <w:rPr>
@@ -4797,7 +4825,7 @@
           <w:szCs w:val="24"/>
           <w:lang w:val="en-US" w:eastAsia="zh-CN" w:bidi="ar-SA"/>
         </w:rPr>
-        <w:instrText xml:space="preserve"> HYPERLINK \l _Toc24271 </w:instrText>
+        <w:instrText xml:space="preserve"> HYPERLINK \l _Toc26647 </w:instrText>
       </w:r>
       <w:r>
         <w:rPr>
@@ -4854,7 +4882,7 @@
           <w:szCs w:val="22"/>
           <w:lang w:val="en-US" w:eastAsia="zh-CN" w:bidi="ar-SA"/>
         </w:rPr>
-        <w:instrText xml:space="preserve"> PAGEREF _Toc24271 </w:instrText>
+        <w:instrText xml:space="preserve"> PAGEREF _Toc26647 </w:instrText>
       </w:r>
       <w:r>
         <w:rPr>
@@ -4872,7 +4900,7 @@
           <w:szCs w:val="22"/>
           <w:lang w:val="en-US" w:eastAsia="zh-CN" w:bidi="ar-SA"/>
         </w:rPr>
-        <w:t>6</w:t>
+        <w:t>3</w:t>
       </w:r>
       <w:r>
         <w:rPr>
@@ -4925,7 +4953,7 @@
           <w:szCs w:val="24"/>
           <w:lang w:val="en-US" w:eastAsia="zh-CN" w:bidi="ar-SA"/>
         </w:rPr>
-        <w:instrText xml:space="preserve"> HYPERLINK \l _Toc1852 </w:instrText>
+        <w:instrText xml:space="preserve"> HYPERLINK \l _Toc25648 </w:instrText>
       </w:r>
       <w:r>
         <w:rPr>
@@ -4972,7 +5000,7 @@
           <w:szCs w:val="22"/>
           <w:lang w:val="en-US" w:eastAsia="zh-CN" w:bidi="ar-SA"/>
         </w:rPr>
-        <w:instrText xml:space="preserve"> PAGEREF _Toc1852 </w:instrText>
+        <w:instrText xml:space="preserve"> PAGEREF _Toc25648 </w:instrText>
       </w:r>
       <w:r>
         <w:rPr>
@@ -4990,7 +5018,7 @@
           <w:szCs w:val="22"/>
           <w:lang w:val="en-US" w:eastAsia="zh-CN" w:bidi="ar-SA"/>
         </w:rPr>
-        <w:t>6</w:t>
+        <w:t>3</w:t>
       </w:r>
       <w:r>
         <w:rPr>
@@ -5043,7 +5071,7 @@
           <w:szCs w:val="24"/>
           <w:lang w:val="en-US" w:eastAsia="zh-CN" w:bidi="ar-SA"/>
         </w:rPr>
-        <w:instrText xml:space="preserve"> HYPERLINK \l _Toc29244 </w:instrText>
+        <w:instrText xml:space="preserve"> HYPERLINK \l _Toc9813 </w:instrText>
       </w:r>
       <w:r>
         <w:rPr>
@@ -5110,7 +5138,7 @@
           <w:szCs w:val="22"/>
           <w:lang w:val="en-US" w:eastAsia="zh-CN" w:bidi="ar-SA"/>
         </w:rPr>
-        <w:instrText xml:space="preserve"> PAGEREF _Toc29244 </w:instrText>
+        <w:instrText xml:space="preserve"> PAGEREF _Toc9813 </w:instrText>
       </w:r>
       <w:r>
         <w:rPr>
@@ -5128,7 +5156,7 @@
           <w:szCs w:val="22"/>
           <w:lang w:val="en-US" w:eastAsia="zh-CN" w:bidi="ar-SA"/>
         </w:rPr>
-        <w:t>6</w:t>
+        <w:t>3</w:t>
       </w:r>
       <w:r>
         <w:rPr>
@@ -5181,7 +5209,7 @@
           <w:szCs w:val="24"/>
           <w:lang w:val="en-US" w:eastAsia="zh-CN" w:bidi="ar-SA"/>
         </w:rPr>
-        <w:instrText xml:space="preserve"> HYPERLINK \l _Toc7957 </w:instrText>
+        <w:instrText xml:space="preserve"> HYPERLINK \l _Toc456 </w:instrText>
       </w:r>
       <w:r>
         <w:rPr>
@@ -5248,7 +5276,7 @@
           <w:szCs w:val="22"/>
           <w:lang w:val="en-US" w:eastAsia="zh-CN" w:bidi="ar-SA"/>
         </w:rPr>
-        <w:instrText xml:space="preserve"> PAGEREF _Toc7957 </w:instrText>
+        <w:instrText xml:space="preserve"> PAGEREF _Toc456 </w:instrText>
       </w:r>
       <w:r>
         <w:rPr>
@@ -5266,7 +5294,7 @@
           <w:szCs w:val="22"/>
           <w:lang w:val="en-US" w:eastAsia="zh-CN" w:bidi="ar-SA"/>
         </w:rPr>
-        <w:t>8</w:t>
+        <w:t>5</w:t>
       </w:r>
       <w:r>
         <w:rPr>
@@ -5319,7 +5347,7 @@
           <w:szCs w:val="24"/>
           <w:lang w:val="en-US" w:eastAsia="zh-CN" w:bidi="ar-SA"/>
         </w:rPr>
-        <w:instrText xml:space="preserve"> HYPERLINK \l _Toc16106 </w:instrText>
+        <w:instrText xml:space="preserve"> HYPERLINK \l _Toc31292 </w:instrText>
       </w:r>
       <w:r>
         <w:rPr>
@@ -5376,7 +5404,7 @@
           <w:szCs w:val="22"/>
           <w:lang w:val="en-US" w:eastAsia="zh-CN" w:bidi="ar-SA"/>
         </w:rPr>
-        <w:instrText xml:space="preserve"> PAGEREF _Toc16106 </w:instrText>
+        <w:instrText xml:space="preserve"> PAGEREF _Toc31292 </w:instrText>
       </w:r>
       <w:r>
         <w:rPr>
@@ -5394,7 +5422,7 @@
           <w:szCs w:val="22"/>
           <w:lang w:val="en-US" w:eastAsia="zh-CN" w:bidi="ar-SA"/>
         </w:rPr>
-        <w:t>11</w:t>
+        <w:t>8</w:t>
       </w:r>
       <w:r>
         <w:rPr>
@@ -5447,7 +5475,7 @@
           <w:szCs w:val="24"/>
           <w:lang w:val="en-US" w:eastAsia="zh-CN" w:bidi="ar-SA"/>
         </w:rPr>
-        <w:instrText xml:space="preserve"> HYPERLINK \l _Toc23681 </w:instrText>
+        <w:instrText xml:space="preserve"> HYPERLINK \l _Toc24363 </w:instrText>
       </w:r>
       <w:r>
         <w:rPr>
@@ -5524,7 +5552,7 @@
           <w:szCs w:val="22"/>
           <w:lang w:val="en-US" w:eastAsia="zh-CN" w:bidi="ar-SA"/>
         </w:rPr>
-        <w:instrText xml:space="preserve"> PAGEREF _Toc23681 </w:instrText>
+        <w:instrText xml:space="preserve"> PAGEREF _Toc24363 </w:instrText>
       </w:r>
       <w:r>
         <w:rPr>
@@ -5542,7 +5570,7 @@
           <w:szCs w:val="22"/>
           <w:lang w:val="en-US" w:eastAsia="zh-CN" w:bidi="ar-SA"/>
         </w:rPr>
-        <w:t>11</w:t>
+        <w:t>8</w:t>
       </w:r>
       <w:r>
         <w:rPr>
@@ -5595,7 +5623,7 @@
           <w:szCs w:val="24"/>
           <w:lang w:val="en-US" w:eastAsia="zh-CN" w:bidi="ar-SA"/>
         </w:rPr>
-        <w:instrText xml:space="preserve"> HYPERLINK \l _Toc31724 </w:instrText>
+        <w:instrText xml:space="preserve"> HYPERLINK \l _Toc14697 </w:instrText>
       </w:r>
       <w:r>
         <w:rPr>
@@ -5652,7 +5680,7 @@
           <w:szCs w:val="22"/>
           <w:lang w:val="en-US" w:eastAsia="zh-CN" w:bidi="ar-SA"/>
         </w:rPr>
-        <w:instrText xml:space="preserve"> PAGEREF _Toc31724 </w:instrText>
+        <w:instrText xml:space="preserve"> PAGEREF _Toc14697 </w:instrText>
       </w:r>
       <w:r>
         <w:rPr>
@@ -5670,7 +5698,7 @@
           <w:szCs w:val="22"/>
           <w:lang w:val="en-US" w:eastAsia="zh-CN" w:bidi="ar-SA"/>
         </w:rPr>
-        <w:t>15</w:t>
+        <w:t>12</w:t>
       </w:r>
       <w:r>
         <w:rPr>
@@ -5723,7 +5751,7 @@
           <w:szCs w:val="24"/>
           <w:lang w:val="en-US" w:eastAsia="zh-CN" w:bidi="ar-SA"/>
         </w:rPr>
-        <w:instrText xml:space="preserve"> HYPERLINK \l _Toc9928 </w:instrText>
+        <w:instrText xml:space="preserve"> HYPERLINK \l _Toc29631 </w:instrText>
       </w:r>
       <w:r>
         <w:rPr>
@@ -5820,7 +5848,7 @@
           <w:szCs w:val="22"/>
           <w:lang w:val="en-US" w:eastAsia="zh-CN" w:bidi="ar-SA"/>
         </w:rPr>
-        <w:instrText xml:space="preserve"> PAGEREF _Toc9928 </w:instrText>
+        <w:instrText xml:space="preserve"> PAGEREF _Toc29631 </w:instrText>
       </w:r>
       <w:r>
         <w:rPr>
@@ -5838,7 +5866,7 @@
           <w:szCs w:val="22"/>
           <w:lang w:val="en-US" w:eastAsia="zh-CN" w:bidi="ar-SA"/>
         </w:rPr>
-        <w:t>15</w:t>
+        <w:t>12</w:t>
       </w:r>
       <w:r>
         <w:rPr>
@@ -5891,7 +5919,7 @@
           <w:szCs w:val="24"/>
           <w:lang w:val="en-US" w:eastAsia="zh-CN" w:bidi="ar-SA"/>
         </w:rPr>
-        <w:instrText xml:space="preserve"> HYPERLINK \l _Toc30154 </w:instrText>
+        <w:instrText xml:space="preserve"> HYPERLINK \l _Toc32002 </w:instrText>
       </w:r>
       <w:r>
         <w:rPr>
@@ -5948,7 +5976,7 @@
           <w:szCs w:val="22"/>
           <w:lang w:val="en-US" w:eastAsia="zh-CN" w:bidi="ar-SA"/>
         </w:rPr>
-        <w:instrText xml:space="preserve"> PAGEREF _Toc30154 </w:instrText>
+        <w:instrText xml:space="preserve"> PAGEREF _Toc32002 </w:instrText>
       </w:r>
       <w:r>
         <w:rPr>
@@ -5966,7 +5994,7 @@
           <w:szCs w:val="22"/>
           <w:lang w:val="en-US" w:eastAsia="zh-CN" w:bidi="ar-SA"/>
         </w:rPr>
-        <w:t>17</w:t>
+        <w:t>14</w:t>
       </w:r>
       <w:r>
         <w:rPr>
@@ -6019,7 +6047,7 @@
           <w:szCs w:val="24"/>
           <w:lang w:val="en-US" w:eastAsia="zh-CN" w:bidi="ar-SA"/>
         </w:rPr>
-        <w:instrText xml:space="preserve"> HYPERLINK \l _Toc6450 </w:instrText>
+        <w:instrText xml:space="preserve"> HYPERLINK \l _Toc15895 </w:instrText>
       </w:r>
       <w:r>
         <w:rPr>
@@ -6116,7 +6144,7 @@
           <w:szCs w:val="22"/>
           <w:lang w:val="en-US" w:eastAsia="zh-CN" w:bidi="ar-SA"/>
         </w:rPr>
-        <w:instrText xml:space="preserve"> PAGEREF _Toc6450 </w:instrText>
+        <w:instrText xml:space="preserve"> PAGEREF _Toc15895 </w:instrText>
       </w:r>
       <w:r>
         <w:rPr>
@@ -6134,7 +6162,7 @@
           <w:szCs w:val="22"/>
           <w:lang w:val="en-US" w:eastAsia="zh-CN" w:bidi="ar-SA"/>
         </w:rPr>
-        <w:t>17</w:t>
+        <w:t>14</w:t>
       </w:r>
       <w:r>
         <w:rPr>
@@ -6187,7 +6215,7 @@
           <w:szCs w:val="24"/>
           <w:lang w:val="en-US" w:eastAsia="zh-CN" w:bidi="ar-SA"/>
         </w:rPr>
-        <w:instrText xml:space="preserve"> HYPERLINK \l _Toc16418 </w:instrText>
+        <w:instrText xml:space="preserve"> HYPERLINK \l _Toc4907 </w:instrText>
       </w:r>
       <w:r>
         <w:rPr>
@@ -6284,7 +6312,7 @@
           <w:szCs w:val="22"/>
           <w:lang w:val="en-US" w:eastAsia="zh-CN" w:bidi="ar-SA"/>
         </w:rPr>
-        <w:instrText xml:space="preserve"> PAGEREF _Toc16418 </w:instrText>
+        <w:instrText xml:space="preserve"> PAGEREF _Toc4907 </w:instrText>
       </w:r>
       <w:r>
         <w:rPr>
@@ -6302,7 +6330,7 @@
           <w:szCs w:val="22"/>
           <w:lang w:val="en-US" w:eastAsia="zh-CN" w:bidi="ar-SA"/>
         </w:rPr>
-        <w:t>21</w:t>
+        <w:t>18</w:t>
       </w:r>
       <w:r>
         <w:rPr>
@@ -6355,7 +6383,7 @@
           <w:szCs w:val="24"/>
           <w:lang w:val="en-US" w:eastAsia="zh-CN" w:bidi="ar-SA"/>
         </w:rPr>
-        <w:instrText xml:space="preserve"> HYPERLINK \l _Toc4238 </w:instrText>
+        <w:instrText xml:space="preserve"> HYPERLINK \l _Toc32294 </w:instrText>
       </w:r>
       <w:r>
         <w:rPr>
@@ -6412,7 +6440,7 @@
           <w:szCs w:val="22"/>
           <w:lang w:val="en-US" w:eastAsia="zh-CN" w:bidi="ar-SA"/>
         </w:rPr>
-        <w:instrText xml:space="preserve"> PAGEREF _Toc4238 </w:instrText>
+        <w:instrText xml:space="preserve"> PAGEREF _Toc32294 </w:instrText>
       </w:r>
       <w:r>
         <w:rPr>
@@ -6430,7 +6458,7 @@
           <w:szCs w:val="22"/>
           <w:lang w:val="en-US" w:eastAsia="zh-CN" w:bidi="ar-SA"/>
         </w:rPr>
-        <w:t>23</w:t>
+        <w:t>20</w:t>
       </w:r>
       <w:r>
         <w:rPr>
@@ -6483,7 +6511,7 @@
           <w:szCs w:val="24"/>
           <w:lang w:val="en-US" w:eastAsia="zh-CN" w:bidi="ar-SA"/>
         </w:rPr>
-        <w:instrText xml:space="preserve"> HYPERLINK \l _Toc9604 </w:instrText>
+        <w:instrText xml:space="preserve"> HYPERLINK \l _Toc9473 </w:instrText>
       </w:r>
       <w:r>
         <w:rPr>
@@ -6570,7 +6598,7 @@
           <w:szCs w:val="22"/>
           <w:lang w:val="en-US" w:eastAsia="zh-CN" w:bidi="ar-SA"/>
         </w:rPr>
-        <w:instrText xml:space="preserve"> PAGEREF _Toc9604 </w:instrText>
+        <w:instrText xml:space="preserve"> PAGEREF _Toc9473 </w:instrText>
       </w:r>
       <w:r>
         <w:rPr>
@@ -6588,7 +6616,7 @@
           <w:szCs w:val="22"/>
           <w:lang w:val="en-US" w:eastAsia="zh-CN" w:bidi="ar-SA"/>
         </w:rPr>
-        <w:t>23</w:t>
+        <w:t>20</w:t>
       </w:r>
       <w:r>
         <w:rPr>
@@ -6641,7 +6669,7 @@
           <w:szCs w:val="24"/>
           <w:lang w:val="en-US" w:eastAsia="zh-CN" w:bidi="ar-SA"/>
         </w:rPr>
-        <w:instrText xml:space="preserve"> HYPERLINK \l _Toc4643 </w:instrText>
+        <w:instrText xml:space="preserve"> HYPERLINK \l _Toc17853 </w:instrText>
       </w:r>
       <w:r>
         <w:rPr>
@@ -6738,7 +6766,7 @@
           <w:szCs w:val="22"/>
           <w:lang w:val="en-US" w:eastAsia="zh-CN" w:bidi="ar-SA"/>
         </w:rPr>
-        <w:instrText xml:space="preserve"> PAGEREF _Toc4643 </w:instrText>
+        <w:instrText xml:space="preserve"> PAGEREF _Toc17853 </w:instrText>
       </w:r>
       <w:r>
         <w:rPr>
@@ -6756,7 +6784,7 @@
           <w:szCs w:val="22"/>
           <w:lang w:val="en-US" w:eastAsia="zh-CN" w:bidi="ar-SA"/>
         </w:rPr>
-        <w:t>30</w:t>
+        <w:t>27</w:t>
       </w:r>
       <w:r>
         <w:rPr>
@@ -6809,7 +6837,7 @@
           <w:szCs w:val="24"/>
           <w:lang w:val="en-US" w:eastAsia="zh-CN" w:bidi="ar-SA"/>
         </w:rPr>
-        <w:instrText xml:space="preserve"> HYPERLINK \l _Toc20269 </w:instrText>
+        <w:instrText xml:space="preserve"> HYPERLINK \l _Toc32143 </w:instrText>
       </w:r>
       <w:r>
         <w:rPr>
@@ -6866,7 +6894,7 @@
           <w:szCs w:val="22"/>
           <w:lang w:val="en-US" w:eastAsia="zh-CN" w:bidi="ar-SA"/>
         </w:rPr>
-        <w:instrText xml:space="preserve"> PAGEREF _Toc20269 </w:instrText>
+        <w:instrText xml:space="preserve"> PAGEREF _Toc32143 </w:instrText>
       </w:r>
       <w:r>
         <w:rPr>
@@ -6884,7 +6912,7 @@
           <w:szCs w:val="22"/>
           <w:lang w:val="en-US" w:eastAsia="zh-CN" w:bidi="ar-SA"/>
         </w:rPr>
-        <w:t>32</w:t>
+        <w:t>29</w:t>
       </w:r>
       <w:r>
         <w:rPr>
@@ -6937,7 +6965,7 @@
           <w:szCs w:val="24"/>
           <w:lang w:val="en-US" w:eastAsia="zh-CN" w:bidi="ar-SA"/>
         </w:rPr>
-        <w:instrText xml:space="preserve"> HYPERLINK \l _Toc16135 </w:instrText>
+        <w:instrText xml:space="preserve"> HYPERLINK \l _Toc14901 </w:instrText>
       </w:r>
       <w:r>
         <w:rPr>
@@ -7024,7 +7052,7 @@
           <w:szCs w:val="22"/>
           <w:lang w:val="en-US" w:eastAsia="zh-CN" w:bidi="ar-SA"/>
         </w:rPr>
-        <w:instrText xml:space="preserve"> PAGEREF _Toc16135 </w:instrText>
+        <w:instrText xml:space="preserve"> PAGEREF _Toc14901 </w:instrText>
       </w:r>
       <w:r>
         <w:rPr>
@@ -7042,7 +7070,7 @@
           <w:szCs w:val="22"/>
           <w:lang w:val="en-US" w:eastAsia="zh-CN" w:bidi="ar-SA"/>
         </w:rPr>
-        <w:t>32</w:t>
+        <w:t>29</w:t>
       </w:r>
       <w:r>
         <w:rPr>
@@ -7095,7 +7123,7 @@
           <w:szCs w:val="24"/>
           <w:lang w:val="en-US" w:eastAsia="zh-CN" w:bidi="ar-SA"/>
         </w:rPr>
-        <w:instrText xml:space="preserve"> HYPERLINK \l _Toc11140 </w:instrText>
+        <w:instrText xml:space="preserve"> HYPERLINK \l _Toc351 </w:instrText>
       </w:r>
       <w:r>
         <w:rPr>
@@ -7192,7 +7220,7 @@
           <w:szCs w:val="22"/>
           <w:lang w:val="en-US" w:eastAsia="zh-CN" w:bidi="ar-SA"/>
         </w:rPr>
-        <w:instrText xml:space="preserve"> PAGEREF _Toc11140 </w:instrText>
+        <w:instrText xml:space="preserve"> PAGEREF _Toc351 </w:instrText>
       </w:r>
       <w:r>
         <w:rPr>
@@ -7210,7 +7238,7 @@
           <w:szCs w:val="22"/>
           <w:lang w:val="en-US" w:eastAsia="zh-CN" w:bidi="ar-SA"/>
         </w:rPr>
-        <w:t>34</w:t>
+        <w:t>31</w:t>
       </w:r>
       <w:r>
         <w:rPr>
@@ -7263,7 +7291,7 @@
           <w:szCs w:val="24"/>
           <w:lang w:val="en-US" w:eastAsia="zh-CN" w:bidi="ar-SA"/>
         </w:rPr>
-        <w:instrText xml:space="preserve"> HYPERLINK \l _Toc24352 </w:instrText>
+        <w:instrText xml:space="preserve"> HYPERLINK \l _Toc30778 </w:instrText>
       </w:r>
       <w:r>
         <w:rPr>
@@ -7330,7 +7358,7 @@
           <w:szCs w:val="22"/>
           <w:lang w:val="en-US" w:eastAsia="zh-CN" w:bidi="ar-SA"/>
         </w:rPr>
-        <w:instrText xml:space="preserve"> PAGEREF _Toc24352 </w:instrText>
+        <w:instrText xml:space="preserve"> PAGEREF _Toc30778 </w:instrText>
       </w:r>
       <w:r>
         <w:rPr>
@@ -7348,7 +7376,7 @@
           <w:szCs w:val="22"/>
           <w:lang w:val="en-US" w:eastAsia="zh-CN" w:bidi="ar-SA"/>
         </w:rPr>
-        <w:t>35</w:t>
+        <w:t>32</w:t>
       </w:r>
       <w:r>
         <w:rPr>
@@ -7394,6 +7422,7 @@
           <w:szCs w:val="24"/>
         </w:rPr>
         <w:sectPr>
+          <w:footerReference r:id="rId9" w:type="default"/>
           <w:pgSz w:w="11906" w:h="16838"/>
           <w:pgMar w:top="1134" w:right="1134" w:bottom="1134" w:left="1134" w:header="709" w:footer="850" w:gutter="0"/>
           <w:pgNumType w:fmt="decimal"/>
@@ -7434,7 +7463,7 @@
           <w:bCs w:val="0"/>
         </w:rPr>
       </w:pPr>
-      <w:bookmarkStart w:id="1" w:name="_Toc7028"/>
+      <w:bookmarkStart w:id="1" w:name="_Toc22862"/>
       <w:r>
         <w:rPr>
           <w:rFonts w:hint="eastAsia" w:ascii="微软雅黑" w:hAnsi="微软雅黑" w:eastAsia="微软雅黑" w:cs="微软雅黑"/>
@@ -7603,7 +7632,7 @@
           <w:bCs w:val="0"/>
         </w:rPr>
       </w:pPr>
-      <w:bookmarkStart w:id="2" w:name="_Toc12439"/>
+      <w:bookmarkStart w:id="2" w:name="_Toc27320"/>
       <w:r>
         <w:rPr>
           <w:rFonts w:hint="eastAsia" w:ascii="微软雅黑" w:hAnsi="微软雅黑" w:eastAsia="微软雅黑" w:cs="微软雅黑"/>
@@ -7652,7 +7681,7 @@
           <w:szCs w:val="24"/>
         </w:rPr>
       </w:pPr>
-      <w:bookmarkStart w:id="3" w:name="_Toc14821"/>
+      <w:bookmarkStart w:id="3" w:name="_Toc22745"/>
       <w:r>
         <w:rPr>
           <w:rFonts w:hint="eastAsia" w:ascii="微软雅黑" w:hAnsi="微软雅黑" w:eastAsia="微软雅黑" w:cs="微软雅黑"/>
@@ -7693,7 +7722,7 @@
           <w:lang w:val="zh-CN"/>
         </w:rPr>
       </w:pPr>
-      <w:bookmarkStart w:id="4" w:name="_Toc22535"/>
+      <w:bookmarkStart w:id="4" w:name="_Toc6670"/>
       <w:r>
         <w:rPr>
           <w:rFonts w:hint="eastAsia" w:ascii="微软雅黑" w:hAnsi="微软雅黑" w:eastAsia="微软雅黑" w:cs="微软雅黑"/>
@@ -7801,7 +7830,7 @@
           <w:lang w:val="zh-CN" w:eastAsia="zh-CN"/>
         </w:rPr>
       </w:pPr>
-      <w:bookmarkStart w:id="5" w:name="_Toc21235"/>
+      <w:bookmarkStart w:id="5" w:name="_Toc7058"/>
       <w:r>
         <w:rPr>
           <w:rFonts w:hint="eastAsia" w:ascii="微软雅黑" w:hAnsi="微软雅黑" w:eastAsia="微软雅黑" w:cs="微软雅黑"/>
@@ -7909,7 +7938,7 @@
           <w:lang w:val="zh-CN"/>
         </w:rPr>
       </w:pPr>
-      <w:bookmarkStart w:id="6" w:name="_Toc6122"/>
+      <w:bookmarkStart w:id="6" w:name="_Toc20426"/>
       <w:r>
         <w:rPr>
           <w:rFonts w:hint="eastAsia" w:ascii="微软雅黑" w:hAnsi="微软雅黑" w:eastAsia="微软雅黑" w:cs="微软雅黑"/>
@@ -8017,7 +8046,7 @@
           <w:lang w:val="en-US" w:eastAsia="zh-CN"/>
         </w:rPr>
       </w:pPr>
-      <w:bookmarkStart w:id="7" w:name="_Toc18115"/>
+      <w:bookmarkStart w:id="7" w:name="_Toc12361"/>
       <w:r>
         <w:rPr>
           <w:rFonts w:hint="eastAsia" w:ascii="微软雅黑" w:hAnsi="微软雅黑" w:eastAsia="微软雅黑" w:cs="微软雅黑"/>
@@ -8125,7 +8154,7 @@
           <w:lang w:val="zh-CN"/>
         </w:rPr>
       </w:pPr>
-      <w:bookmarkStart w:id="8" w:name="_Toc9259"/>
+      <w:bookmarkStart w:id="8" w:name="_Toc24840"/>
       <w:r>
         <w:rPr>
           <w:rFonts w:hint="eastAsia" w:ascii="微软雅黑" w:hAnsi="微软雅黑" w:eastAsia="微软雅黑" w:cs="微软雅黑"/>
@@ -8233,7 +8262,7 @@
           <w:lang w:val="en-US" w:eastAsia="zh-CN"/>
         </w:rPr>
       </w:pPr>
-      <w:bookmarkStart w:id="9" w:name="_Toc25737"/>
+      <w:bookmarkStart w:id="9" w:name="_Toc15111"/>
       <w:r>
         <w:rPr>
           <w:rFonts w:hint="eastAsia" w:ascii="微软雅黑" w:hAnsi="微软雅黑" w:eastAsia="微软雅黑" w:cs="微软雅黑"/>
@@ -8374,7 +8403,7 @@
           <w:lang w:val="en-US" w:eastAsia="zh-CN"/>
         </w:rPr>
       </w:pPr>
-      <w:bookmarkStart w:id="10" w:name="_Toc5721"/>
+      <w:bookmarkStart w:id="10" w:name="_Toc32645"/>
       <w:r>
         <w:rPr>
           <w:rFonts w:hint="eastAsia" w:ascii="微软雅黑" w:hAnsi="微软雅黑" w:eastAsia="微软雅黑" w:cs="微软雅黑"/>
@@ -8528,7 +8557,7 @@
           <w:lang w:val="en-US" w:eastAsia="zh-CN"/>
         </w:rPr>
       </w:pPr>
-      <w:bookmarkStart w:id="11" w:name="_Toc29212"/>
+      <w:bookmarkStart w:id="11" w:name="_Toc13576"/>
       <w:r>
         <w:rPr>
           <w:rFonts w:hint="eastAsia" w:ascii="微软雅黑" w:hAnsi="微软雅黑" w:eastAsia="微软雅黑" w:cs="微软雅黑"/>
@@ -8660,7 +8689,7 @@
           <w:lang w:val="en-US" w:eastAsia="zh-CN"/>
         </w:rPr>
       </w:pPr>
-      <w:bookmarkStart w:id="12" w:name="_Toc28013"/>
+      <w:bookmarkStart w:id="12" w:name="_Toc23610"/>
       <w:r>
         <w:rPr>
           <w:rFonts w:hint="eastAsia" w:ascii="微软雅黑" w:hAnsi="微软雅黑" w:eastAsia="微软雅黑" w:cs="微软雅黑"/>
@@ -8814,7 +8843,7 @@
           <w:lang w:val="en-US" w:eastAsia="zh-CN"/>
         </w:rPr>
       </w:pPr>
-      <w:bookmarkStart w:id="13" w:name="_Toc26915"/>
+      <w:bookmarkStart w:id="13" w:name="_Toc23907"/>
       <w:r>
         <w:rPr>
           <w:rFonts w:hint="eastAsia" w:ascii="微软雅黑" w:hAnsi="微软雅黑" w:eastAsia="微软雅黑" w:cs="微软雅黑"/>
@@ -8991,7 +9020,7 @@
           <w:szCs w:val="24"/>
         </w:rPr>
       </w:pPr>
-      <w:bookmarkStart w:id="14" w:name="_Toc8374"/>
+      <w:bookmarkStart w:id="14" w:name="_Toc19416"/>
       <w:r>
         <w:rPr>
           <w:rFonts w:hint="eastAsia" w:ascii="微软雅黑" w:hAnsi="微软雅黑" w:eastAsia="微软雅黑" w:cs="微软雅黑"/>
@@ -10694,7 +10723,7 @@
           <w:bCs w:val="0"/>
         </w:rPr>
       </w:pPr>
-      <w:bookmarkStart w:id="15" w:name="_Toc24271"/>
+      <w:bookmarkStart w:id="15" w:name="_Toc26647"/>
       <w:r>
         <w:rPr>
           <w:rFonts w:hint="eastAsia" w:ascii="微软雅黑" w:hAnsi="微软雅黑" w:eastAsia="微软雅黑" w:cs="微软雅黑"/>
@@ -10739,7 +10768,7 @@
           <w:szCs w:val="24"/>
         </w:rPr>
       </w:pPr>
-      <w:bookmarkStart w:id="16" w:name="_Toc1852"/>
+      <w:bookmarkStart w:id="16" w:name="_Toc25648"/>
       <w:r>
         <w:rPr>
           <w:rFonts w:hint="eastAsia" w:ascii="微软雅黑" w:hAnsi="微软雅黑" w:eastAsia="微软雅黑" w:cs="微软雅黑"/>
@@ -10786,7 +10815,7 @@
           <w:bCs w:val="0"/>
         </w:rPr>
       </w:pPr>
-      <w:bookmarkStart w:id="17" w:name="_Toc29244"/>
+      <w:bookmarkStart w:id="17" w:name="_Toc9813"/>
       <w:r>
         <w:rPr>
           <w:rFonts w:hint="eastAsia" w:ascii="微软雅黑" w:hAnsi="微软雅黑" w:eastAsia="微软雅黑" w:cs="微软雅黑"/>
@@ -12666,7 +12695,7 @@
           <w:lang w:val="zh-CN"/>
         </w:rPr>
       </w:pPr>
-      <w:bookmarkStart w:id="18" w:name="_Toc7957"/>
+      <w:bookmarkStart w:id="18" w:name="_Toc456"/>
       <w:r>
         <w:rPr>
           <w:rFonts w:hint="eastAsia" w:ascii="微软雅黑" w:hAnsi="微软雅黑" w:eastAsia="微软雅黑" w:cs="微软雅黑"/>
@@ -16856,7 +16885,7 @@
           <w:szCs w:val="24"/>
         </w:rPr>
       </w:pPr>
-      <w:bookmarkStart w:id="19" w:name="_Toc16106"/>
+      <w:bookmarkStart w:id="19" w:name="_Toc31292"/>
       <w:r>
         <w:rPr>
           <w:rFonts w:hint="eastAsia" w:ascii="微软雅黑" w:hAnsi="微软雅黑" w:eastAsia="微软雅黑" w:cs="微软雅黑"/>
@@ -16904,7 +16933,7 @@
           <w:bCs/>
         </w:rPr>
       </w:pPr>
-      <w:bookmarkStart w:id="20" w:name="_Toc23681"/>
+      <w:bookmarkStart w:id="20" w:name="_Toc24363"/>
       <w:r>
         <w:rPr>
           <w:rFonts w:hint="eastAsia" w:ascii="微软雅黑" w:hAnsi="微软雅黑" w:eastAsia="微软雅黑" w:cs="微软雅黑"/>
@@ -21762,7 +21791,7 @@
           <w:szCs w:val="24"/>
         </w:rPr>
       </w:pPr>
-      <w:bookmarkStart w:id="21" w:name="_Toc31724"/>
+      <w:bookmarkStart w:id="21" w:name="_Toc14697"/>
       <w:r>
         <w:rPr>
           <w:rFonts w:hint="eastAsia" w:ascii="微软雅黑" w:hAnsi="微软雅黑" w:eastAsia="微软雅黑" w:cs="微软雅黑"/>
@@ -21811,7 +21840,7 @@
           <w:szCs w:val="32"/>
         </w:rPr>
       </w:pPr>
-      <w:bookmarkStart w:id="22" w:name="_Toc9928"/>
+      <w:bookmarkStart w:id="22" w:name="_Toc29631"/>
       <w:r>
         <w:rPr>
           <w:rFonts w:hint="eastAsia" w:ascii="微软雅黑" w:hAnsi="微软雅黑" w:eastAsia="微软雅黑" w:cs="微软雅黑"/>
@@ -24271,7 +24300,7 @@
           <w:szCs w:val="24"/>
         </w:rPr>
       </w:pPr>
-      <w:bookmarkStart w:id="23" w:name="_Toc30154"/>
+      <w:bookmarkStart w:id="23" w:name="_Toc32002"/>
       <w:r>
         <w:rPr>
           <w:rFonts w:hint="eastAsia" w:ascii="微软雅黑" w:hAnsi="微软雅黑" w:eastAsia="微软雅黑" w:cs="微软雅黑"/>
@@ -24319,7 +24348,7 @@
           <w:bCs/>
         </w:rPr>
       </w:pPr>
-      <w:bookmarkStart w:id="24" w:name="_Toc6450"/>
+      <w:bookmarkStart w:id="24" w:name="_Toc15895"/>
       <w:r>
         <w:rPr>
           <w:rFonts w:hint="eastAsia" w:ascii="微软雅黑" w:hAnsi="微软雅黑" w:eastAsia="微软雅黑" w:cs="微软雅黑"/>
@@ -28739,7 +28768,7 @@
           <w:bCs/>
         </w:rPr>
       </w:pPr>
-      <w:bookmarkStart w:id="25" w:name="_Toc16418"/>
+      <w:bookmarkStart w:id="25" w:name="_Toc4907"/>
       <w:r>
         <w:rPr>
           <w:rFonts w:hint="eastAsia" w:ascii="微软雅黑" w:hAnsi="微软雅黑" w:eastAsia="微软雅黑" w:cs="微软雅黑"/>
@@ -31393,7 +31422,7 @@
           <w:szCs w:val="24"/>
         </w:rPr>
       </w:pPr>
-      <w:bookmarkStart w:id="26" w:name="_Toc4238"/>
+      <w:bookmarkStart w:id="26" w:name="_Toc32294"/>
       <w:r>
         <w:rPr>
           <w:rFonts w:hint="eastAsia" w:ascii="微软雅黑" w:hAnsi="微软雅黑" w:eastAsia="微软雅黑" w:cs="微软雅黑"/>
@@ -31451,7 +31480,7 @@
           <w:bCs/>
         </w:rPr>
       </w:pPr>
-      <w:bookmarkStart w:id="27" w:name="_Toc9604"/>
+      <w:bookmarkStart w:id="27" w:name="_Toc9473"/>
       <w:r>
         <w:rPr>
           <w:rFonts w:hint="eastAsia" w:ascii="微软雅黑" w:hAnsi="微软雅黑" w:eastAsia="微软雅黑" w:cs="微软雅黑"/>
@@ -38004,7 +38033,7 @@
           <w:bCs/>
         </w:rPr>
       </w:pPr>
-      <w:bookmarkStart w:id="28" w:name="_Toc4643"/>
+      <w:bookmarkStart w:id="28" w:name="_Toc17853"/>
       <w:r>
         <w:rPr>
           <w:rFonts w:hint="eastAsia" w:ascii="微软雅黑" w:hAnsi="微软雅黑" w:eastAsia="微软雅黑" w:cs="微软雅黑"/>
@@ -40161,7 +40190,7 @@
           <w:szCs w:val="24"/>
         </w:rPr>
       </w:pPr>
-      <w:bookmarkStart w:id="29" w:name="_Toc20269"/>
+      <w:bookmarkStart w:id="29" w:name="_Toc32143"/>
       <w:r>
         <w:rPr>
           <w:rFonts w:hint="eastAsia" w:ascii="微软雅黑" w:hAnsi="微软雅黑" w:eastAsia="微软雅黑" w:cs="微软雅黑"/>
@@ -40209,7 +40238,7 @@
           <w:bCs/>
         </w:rPr>
       </w:pPr>
-      <w:bookmarkStart w:id="30" w:name="_Toc16135"/>
+      <w:bookmarkStart w:id="30" w:name="_Toc14901"/>
       <w:r>
         <w:rPr>
           <w:rFonts w:hint="eastAsia" w:ascii="微软雅黑" w:hAnsi="微软雅黑" w:eastAsia="微软雅黑" w:cs="微软雅黑"/>
@@ -42602,7 +42631,7 @@
           <w:bCs/>
         </w:rPr>
       </w:pPr>
-      <w:bookmarkStart w:id="31" w:name="_Toc11140"/>
+      <w:bookmarkStart w:id="31" w:name="_Toc351"/>
       <w:r>
         <w:rPr>
           <w:rFonts w:hint="eastAsia" w:ascii="微软雅黑" w:hAnsi="微软雅黑" w:eastAsia="微软雅黑" w:cs="微软雅黑"/>
@@ -43735,7 +43764,7 @@
           <w:bCs/>
         </w:rPr>
       </w:pPr>
-      <w:bookmarkStart w:id="32" w:name="_Toc24352"/>
+      <w:bookmarkStart w:id="32" w:name="_Toc30778"/>
       <w:r>
         <w:rPr>
           <w:rFonts w:hint="eastAsia" w:ascii="微软雅黑" w:hAnsi="微软雅黑" w:eastAsia="微软雅黑" w:cs="微软雅黑"/>
@@ -46868,19 +46897,8 @@
           <w:szCs w:val="24"/>
           <w:lang w:val="en-US" w:eastAsia="zh-CN"/>
         </w:rPr>
-        <w:t>7）</w:t>
-      </w:r>
-      <w:bookmarkStart w:id="33" w:name="_GoBack"/>
-      <w:r>
-        <w:rPr>
-          <w:rFonts w:hint="eastAsia" w:ascii="微软雅黑" w:hAnsi="微软雅黑" w:eastAsia="微软雅黑" w:cs="微软雅黑"/>
-          <w:sz w:val="24"/>
-          <w:szCs w:val="24"/>
-          <w:lang w:val="en-US" w:eastAsia="zh-CN"/>
-        </w:rPr>
-        <w:t>getLock</w:t>
-      </w:r>
-      <w:bookmarkEnd w:id="33"/>
+        <w:t>7）getLock</w:t>
+      </w:r>
       <w:r>
         <w:rPr>
           <w:rFonts w:hint="eastAsia" w:ascii="微软雅黑" w:hAnsi="微软雅黑" w:eastAsia="微软雅黑" w:cs="微软雅黑"/>
@@ -47379,12 +47397,12 @@
       </w:pPr>
     </w:p>
     <w:sectPr>
-      <w:headerReference r:id="rId7" w:type="first"/>
-      <w:footerReference r:id="rId9" w:type="first"/>
-      <w:footerReference r:id="rId8" w:type="default"/>
+      <w:headerReference r:id="rId10" w:type="first"/>
+      <w:footerReference r:id="rId12" w:type="first"/>
+      <w:footerReference r:id="rId11" w:type="default"/>
       <w:pgSz w:w="11906" w:h="16838"/>
       <w:pgMar w:top="1134" w:right="1134" w:bottom="1134" w:left="1134" w:header="709" w:footer="850" w:gutter="0"/>
-      <w:pgNumType w:fmt="decimal"/>
+      <w:pgNumType w:fmt="decimal" w:start="1"/>
       <w:cols w:space="720" w:num="1"/>
       <w:titlePg/>
     </w:sectPr>
@@ -47603,6 +47621,32 @@
 <w:ftr xmlns:wpc="http://schemas.microsoft.com/office/word/2010/wordprocessingCanvas" xmlns:mc="http://schemas.openxmlformats.org/markup-compatibility/2006" xmlns:o="urn:schemas-microsoft-com:office:office" xmlns:r="http://schemas.openxmlformats.org/officeDocument/2006/relationships" xmlns:m="http://schemas.openxmlformats.org/officeDocument/2006/math" xmlns:v="urn:schemas-microsoft-com:vml" xmlns:wp14="http://schemas.microsoft.com/office/word/2010/wordprocessingDrawing" xmlns:wp="http://schemas.openxmlformats.org/drawingml/2006/wordprocessingDrawing" xmlns:w10="urn:schemas-microsoft-com:office:word" xmlns:w="http://schemas.openxmlformats.org/wordprocessingml/2006/main" xmlns:w14="http://schemas.microsoft.com/office/word/2010/wordml" xmlns:w15="http://schemas.microsoft.com/office/word/2012/wordml" xmlns:wpg="http://schemas.microsoft.com/office/word/2010/wordprocessingGroup" xmlns:wpi="http://schemas.microsoft.com/office/word/2010/wordprocessingInk" xmlns:wne="http://schemas.microsoft.com/office/word/2006/wordml" xmlns:wps="http://schemas.microsoft.com/office/word/2010/wordprocessingShape" xmlns:wpsCustomData="http://www.wps.cn/officeDocument/2013/wpsCustomData" mc:Ignorable="w14 w15 wp14">
   <w:p>
     <w:pPr/>
+  </w:p>
+</w:ftr>
+</file>
+
+<file path=word/footer4.xml><?xml version="1.0" encoding="utf-8"?>
+<w:ftr xmlns:wpc="http://schemas.microsoft.com/office/word/2010/wordprocessingCanvas" xmlns:mc="http://schemas.openxmlformats.org/markup-compatibility/2006" xmlns:o="urn:schemas-microsoft-com:office:office" xmlns:r="http://schemas.openxmlformats.org/officeDocument/2006/relationships" xmlns:m="http://schemas.openxmlformats.org/officeDocument/2006/math" xmlns:v="urn:schemas-microsoft-com:vml" xmlns:wp14="http://schemas.microsoft.com/office/word/2010/wordprocessingDrawing" xmlns:wp="http://schemas.openxmlformats.org/drawingml/2006/wordprocessingDrawing" xmlns:w10="urn:schemas-microsoft-com:office:word" xmlns:w="http://schemas.openxmlformats.org/wordprocessingml/2006/main" xmlns:w14="http://schemas.microsoft.com/office/word/2010/wordml" xmlns:w15="http://schemas.microsoft.com/office/word/2012/wordml" xmlns:wpg="http://schemas.microsoft.com/office/word/2010/wordprocessingGroup" xmlns:wpi="http://schemas.microsoft.com/office/word/2010/wordprocessingInk" xmlns:wne="http://schemas.microsoft.com/office/word/2006/wordml" xmlns:wps="http://schemas.microsoft.com/office/word/2010/wordprocessingShape" xmlns:wpsCustomData="http://www.wps.cn/officeDocument/2013/wpsCustomData" mc:Ignorable="w14 w15 wp14">
+  <w:p>
+    <w:pPr>
+      <w:pStyle w:val="9"/>
+    </w:pPr>
+  </w:p>
+</w:ftr>
+</file>
+
+<file path=word/footer5.xml><?xml version="1.0" encoding="utf-8"?>
+<w:ftr xmlns:wpc="http://schemas.microsoft.com/office/word/2010/wordprocessingCanvas" xmlns:mc="http://schemas.openxmlformats.org/markup-compatibility/2006" xmlns:o="urn:schemas-microsoft-com:office:office" xmlns:r="http://schemas.openxmlformats.org/officeDocument/2006/relationships" xmlns:m="http://schemas.openxmlformats.org/officeDocument/2006/math" xmlns:v="urn:schemas-microsoft-com:vml" xmlns:wp14="http://schemas.microsoft.com/office/word/2010/wordprocessingDrawing" xmlns:wp="http://schemas.openxmlformats.org/drawingml/2006/wordprocessingDrawing" xmlns:w10="urn:schemas-microsoft-com:office:word" xmlns:w="http://schemas.openxmlformats.org/wordprocessingml/2006/main" xmlns:w14="http://schemas.microsoft.com/office/word/2010/wordml" xmlns:w15="http://schemas.microsoft.com/office/word/2012/wordml" xmlns:wpg="http://schemas.microsoft.com/office/word/2010/wordprocessingGroup" xmlns:wpi="http://schemas.microsoft.com/office/word/2010/wordprocessingInk" xmlns:wne="http://schemas.microsoft.com/office/word/2006/wordml" xmlns:wps="http://schemas.microsoft.com/office/word/2010/wordprocessingShape" xmlns:wpsCustomData="http://www.wps.cn/officeDocument/2013/wpsCustomData" mc:Ignorable="w14 w15 wp14">
+  <w:p>
+    <w:pPr/>
+  </w:p>
+</w:ftr>
+</file>
+
+<file path=word/footer6.xml><?xml version="1.0" encoding="utf-8"?>
+<w:ftr xmlns:wpc="http://schemas.microsoft.com/office/word/2010/wordprocessingCanvas" xmlns:mc="http://schemas.openxmlformats.org/markup-compatibility/2006" xmlns:o="urn:schemas-microsoft-com:office:office" xmlns:r="http://schemas.openxmlformats.org/officeDocument/2006/relationships" xmlns:m="http://schemas.openxmlformats.org/officeDocument/2006/math" xmlns:v="urn:schemas-microsoft-com:vml" xmlns:wp14="http://schemas.microsoft.com/office/word/2010/wordprocessingDrawing" xmlns:wp="http://schemas.openxmlformats.org/drawingml/2006/wordprocessingDrawing" xmlns:w10="urn:schemas-microsoft-com:office:word" xmlns:w="http://schemas.openxmlformats.org/wordprocessingml/2006/main" xmlns:w14="http://schemas.microsoft.com/office/word/2010/wordml" xmlns:w15="http://schemas.microsoft.com/office/word/2012/wordml" xmlns:wpg="http://schemas.microsoft.com/office/word/2010/wordprocessingGroup" xmlns:wpi="http://schemas.microsoft.com/office/word/2010/wordprocessingInk" xmlns:wne="http://schemas.microsoft.com/office/word/2006/wordml" xmlns:wps="http://schemas.microsoft.com/office/word/2010/wordprocessingShape" xmlns:wpsCustomData="http://www.wps.cn/officeDocument/2013/wpsCustomData" mc:Ignorable="w14 w15 wp14">
+  <w:p>
+    <w:pPr/>
     <w:r>
       <w:rPr>
         <w:sz w:val="22"/>
@@ -47796,7 +47840,7 @@
 </w:ftr>
 </file>
 
-<file path=word/footer4.xml><?xml version="1.0" encoding="utf-8"?>
+<file path=word/footer7.xml><?xml version="1.0" encoding="utf-8"?>
 <w:ftr xmlns:wpc="http://schemas.microsoft.com/office/word/2010/wordprocessingCanvas" xmlns:mc="http://schemas.openxmlformats.org/markup-compatibility/2006" xmlns:o="urn:schemas-microsoft-com:office:office" xmlns:r="http://schemas.openxmlformats.org/officeDocument/2006/relationships" xmlns:m="http://schemas.openxmlformats.org/officeDocument/2006/math" xmlns:v="urn:schemas-microsoft-com:vml" xmlns:wp14="http://schemas.microsoft.com/office/word/2010/wordprocessingDrawing" xmlns:wp="http://schemas.openxmlformats.org/drawingml/2006/wordprocessingDrawing" xmlns:w10="urn:schemas-microsoft-com:office:word" xmlns:w="http://schemas.openxmlformats.org/wordprocessingml/2006/main" xmlns:w14="http://schemas.microsoft.com/office/word/2010/wordml" xmlns:w15="http://schemas.microsoft.com/office/word/2012/wordml" xmlns:wpg="http://schemas.microsoft.com/office/word/2010/wordprocessingGroup" xmlns:wpi="http://schemas.microsoft.com/office/word/2010/wordprocessingInk" xmlns:wne="http://schemas.microsoft.com/office/word/2006/wordml" xmlns:wps="http://schemas.microsoft.com/office/word/2010/wordprocessingShape" xmlns:wpsCustomData="http://www.wps.cn/officeDocument/2013/wpsCustomData" mc:Ignorable="w14 w15 wp14">
   <w:p>
     <w:pPr>
@@ -48070,6 +48114,18 @@
 
 <file path=word/numbering.xml><?xml version="1.0" encoding="utf-8"?>
 <w:numbering xmlns:wpc="http://schemas.microsoft.com/office/word/2010/wordprocessingCanvas" xmlns:mc="http://schemas.openxmlformats.org/markup-compatibility/2006" xmlns:o="urn:schemas-microsoft-com:office:office" xmlns:r="http://schemas.openxmlformats.org/officeDocument/2006/relationships" xmlns:m="http://schemas.openxmlformats.org/officeDocument/2006/math" xmlns:v="urn:schemas-microsoft-com:vml" xmlns:wp14="http://schemas.microsoft.com/office/word/2010/wordprocessingDrawing" xmlns:wp="http://schemas.openxmlformats.org/drawingml/2006/wordprocessingDrawing" xmlns:w10="urn:schemas-microsoft-com:office:word" xmlns:w="http://schemas.openxmlformats.org/wordprocessingml/2006/main" xmlns:w14="http://schemas.microsoft.com/office/word/2010/wordml" xmlns:wpg="http://schemas.microsoft.com/office/word/2010/wordprocessingGroup" xmlns:wpi="http://schemas.microsoft.com/office/word/2010/wordprocessingInk" xmlns:wne="http://schemas.microsoft.com/office/word/2006/wordml" xmlns:wps="http://schemas.microsoft.com/office/word/2010/wordprocessingShape" mc:Ignorable="w14 wp14">
+  <w:abstractNum w:abstractNumId="1460118315">
+    <w:nsid w:val="5707A32B"/>
+    <w:multiLevelType w:val="singleLevel"/>
+    <w:tmpl w:val="5707A32B"/>
+    <w:lvl w:ilvl="0" w:tentative="1">
+      <w:start w:val="1"/>
+      <w:numFmt w:val="upperLetter"/>
+      <w:suff w:val="space"/>
+      <w:lvlText w:val="%1."/>
+      <w:lvlJc w:val="left"/>
+    </w:lvl>
+  </w:abstractNum>
   <w:abstractNum w:abstractNumId="1459695012">
     <w:nsid w:val="57012DA4"/>
     <w:multiLevelType w:val="singleLevel"/>
@@ -48079,18 +48135,6 @@
       <w:numFmt w:val="decimal"/>
       <w:suff w:val="nothing"/>
       <w:lvlText w:val="%1）"/>
-      <w:lvlJc w:val="left"/>
-    </w:lvl>
-  </w:abstractNum>
-  <w:abstractNum w:abstractNumId="1460118315">
-    <w:nsid w:val="5707A32B"/>
-    <w:multiLevelType w:val="singleLevel"/>
-    <w:tmpl w:val="5707A32B"/>
-    <w:lvl w:ilvl="0" w:tentative="1">
-      <w:start w:val="1"/>
-      <w:numFmt w:val="upperLetter"/>
-      <w:suff w:val="space"/>
-      <w:lvlText w:val="%1."/>
       <w:lvlJc w:val="left"/>
     </w:lvl>
   </w:abstractNum>
@@ -48113,7 +48157,7 @@
     </w:rPrDefault>
   </w:docDefaults>
   <w:latentStyles w:count="260" w:defQFormat="0" w:defUnhideWhenUsed="1" w:defSemiHidden="1" w:defUIPriority="99" w:defLockedState="0">
-    <w:lsdException w:unhideWhenUsed="0" w:uiPriority="0" w:semiHidden="0" w:name="Normal"/>
+    <w:lsdException w:qFormat="1" w:unhideWhenUsed="0" w:uiPriority="0" w:semiHidden="0" w:name="Normal"/>
     <w:lsdException w:qFormat="1" w:unhideWhenUsed="0" w:uiPriority="9" w:semiHidden="0" w:name="heading 1"/>
     <w:lsdException w:qFormat="1" w:uiPriority="9" w:semiHidden="0" w:name="heading 2"/>
     <w:lsdException w:qFormat="1" w:uiPriority="9" w:semiHidden="0" w:name="heading 3"/>
@@ -48132,7 +48176,7 @@
     <w:lsdException w:uiPriority="99" w:name="index 7"/>
     <w:lsdException w:uiPriority="99" w:name="index 8"/>
     <w:lsdException w:uiPriority="99" w:name="index 9"/>
-    <w:lsdException w:uiPriority="39" w:semiHidden="0" w:name="toc 1"/>
+    <w:lsdException w:qFormat="1" w:uiPriority="39" w:semiHidden="0" w:name="toc 1"/>
     <w:lsdException w:qFormat="1" w:uiPriority="39" w:semiHidden="0" w:name="toc 2"/>
     <w:lsdException w:qFormat="1" w:uiPriority="39" w:semiHidden="0" w:name="toc 3"/>
     <w:lsdException w:qFormat="1" w:uiPriority="39" w:semiHidden="0" w:name="toc 4"/>
@@ -48144,8 +48188,8 @@
     <w:lsdException w:uiPriority="99" w:name="Normal Indent"/>
     <w:lsdException w:uiPriority="99" w:name="footnote text"/>
     <w:lsdException w:uiPriority="99" w:name="annotation text"/>
-    <w:lsdException w:uiPriority="99" w:semiHidden="0" w:name="header"/>
-    <w:lsdException w:uiPriority="99" w:semiHidden="0" w:name="footer"/>
+    <w:lsdException w:qFormat="1" w:uiPriority="99" w:semiHidden="0" w:name="header"/>
+    <w:lsdException w:qFormat="1" w:uiPriority="99" w:semiHidden="0" w:name="footer"/>
     <w:lsdException w:uiPriority="99" w:name="index heading"/>
     <w:lsdException w:qFormat="1" w:uiPriority="35" w:name="caption"/>
     <w:lsdException w:uiPriority="99" w:name="table of figures"/>
@@ -48198,7 +48242,7 @@
     <w:lsdException w:uiPriority="99" w:name="Body Text Indent 2"/>
     <w:lsdException w:uiPriority="99" w:name="Body Text Indent 3"/>
     <w:lsdException w:uiPriority="99" w:name="Block Text"/>
-    <w:lsdException w:unhideWhenUsed="0" w:uiPriority="0" w:semiHidden="0" w:name="Hyperlink"/>
+    <w:lsdException w:qFormat="1" w:unhideWhenUsed="0" w:uiPriority="0" w:semiHidden="0" w:name="Hyperlink"/>
     <w:lsdException w:uiPriority="99" w:name="FollowedHyperlink"/>
     <w:lsdException w:qFormat="1" w:unhideWhenUsed="0" w:uiPriority="22" w:semiHidden="0" w:name="Strong"/>
     <w:lsdException w:qFormat="1" w:unhideWhenUsed="0" w:uiPriority="20" w:semiHidden="0" w:name="Emphasis"/>
@@ -48364,6 +48408,7 @@
   </w:latentStyles>
   <w:style w:type="paragraph" w:default="1" w:styleId="1">
     <w:name w:val="Normal"/>
+    <w:qFormat/>
     <w:uiPriority w:val="0"/>
     <w:pPr>
       <w:pBdr>
@@ -48506,6 +48551,7 @@
     <w:name w:val="footer"/>
     <w:basedOn w:val="1"/>
     <w:unhideWhenUsed/>
+    <w:qFormat/>
     <w:uiPriority w:val="99"/>
     <w:pPr>
       <w:tabs>
@@ -48523,6 +48569,7 @@
     <w:name w:val="header"/>
     <w:basedOn w:val="1"/>
     <w:unhideWhenUsed/>
+    <w:qFormat/>
     <w:uiPriority w:val="99"/>
     <w:pPr>
       <w:pBdr>
@@ -48549,6 +48596,7 @@
     <w:basedOn w:val="1"/>
     <w:next w:val="1"/>
     <w:unhideWhenUsed/>
+    <w:qFormat/>
     <w:uiPriority w:val="39"/>
   </w:style>
   <w:style w:type="paragraph" w:styleId="12">
@@ -48620,6 +48668,7 @@
   </w:style>
   <w:style w:type="character" w:styleId="18">
     <w:name w:val="Hyperlink"/>
+    <w:qFormat/>
     <w:uiPriority w:val="0"/>
     <w:rPr>
       <w:u w:val="single"/>
@@ -49091,6 +49140,7 @@
     <customSectPr/>
     <customSectPr/>
     <customSectPr/>
+    <customSectPr/>
   </customSectProps>
   <customShpExts>
     <customShpInfo spid="_x0000_s1026" textRotate="1"/>

</xml_diff>